<commit_message>
Plenty of notes added
</commit_message>
<xml_diff>
--- a/01-JS Basics/Javascript Notes.docx
+++ b/01-JS Basics/Javascript Notes.docx
@@ -1,6 +1,6 @@
 
 <file path=word/document.xml><?xml version="1.0" encoding="utf-8"?>
-<w:document xmlns:wpc="http://schemas.microsoft.com/office/word/2010/wordprocessingCanvas" xmlns:cx="http://schemas.microsoft.com/office/drawing/2014/chartex" xmlns:cx1="http://schemas.microsoft.com/office/drawing/2015/9/8/chartex" xmlns:cx2="http://schemas.microsoft.com/office/drawing/2015/10/21/chartex" xmlns:cx3="http://schemas.microsoft.com/office/drawing/2016/5/9/chartex" xmlns:cx4="http://schemas.microsoft.com/office/drawing/2016/5/10/chartex" xmlns:cx5="http://schemas.microsoft.com/office/drawing/2016/5/11/chartex" xmlns:cx6="http://schemas.microsoft.com/office/drawing/2016/5/12/chartex" xmlns:cx7="http://schemas.microsoft.com/office/drawing/2016/5/13/chartex" xmlns:cx8="http://schemas.microsoft.com/office/drawing/2016/5/14/chartex" xmlns:mc="http://schemas.openxmlformats.org/markup-compatibility/2006" xmlns:aink="http://schemas.microsoft.com/office/drawing/2016/ink" xmlns:am3d="http://schemas.microsoft.com/office/drawing/2017/model3d" xmlns:o="urn:schemas-microsoft-com:office:office" xmlns:r="http://schemas.openxmlformats.org/officeDocument/2006/relationships" xmlns:m="http://schemas.openxmlformats.org/officeDocument/2006/math" xmlns:v="urn:schemas-microsoft-com:vml" xmlns:wp14="http://schemas.microsoft.com/office/word/2010/wordprocessingDrawing" xmlns:wp="http://schemas.openxmlformats.org/drawingml/2006/wordprocessingDrawing" xmlns:w10="urn:schemas-microsoft-com:office:word" xmlns:w="http://schemas.openxmlformats.org/wordprocessingml/2006/main" xmlns:w14="http://schemas.microsoft.com/office/word/2010/wordml" xmlns:w15="http://schemas.microsoft.com/office/word/2012/wordml" xmlns:w16cex="http://schemas.microsoft.com/office/word/2018/wordml/cex" xmlns:w16cid="http://schemas.microsoft.com/office/word/2016/wordml/cid" xmlns:w16="http://schemas.microsoft.com/office/word/2018/wordml" xmlns:w16sdtdh="http://schemas.microsoft.com/office/word/2020/wordml/sdtdatahash" xmlns:w16se="http://schemas.microsoft.com/office/word/2015/wordml/symex" xmlns:wpg="http://schemas.microsoft.com/office/word/2010/wordprocessingGroup" xmlns:wpi="http://schemas.microsoft.com/office/word/2010/wordprocessingInk" xmlns:wne="http://schemas.microsoft.com/office/word/2006/wordml" xmlns:wps="http://schemas.microsoft.com/office/word/2010/wordprocessingShape" mc:Ignorable="w14 w15 w16se w16cid w16 w16cex w16sdtdh wp14">
+<w:document xmlns:wpc="http://schemas.microsoft.com/office/word/2010/wordprocessingCanvas" xmlns:cx="http://schemas.microsoft.com/office/drawing/2014/chartex" xmlns:cx1="http://schemas.microsoft.com/office/drawing/2015/9/8/chartex" xmlns:cx2="http://schemas.microsoft.com/office/drawing/2015/10/21/chartex" xmlns:cx3="http://schemas.microsoft.com/office/drawing/2016/5/9/chartex" xmlns:cx4="http://schemas.microsoft.com/office/drawing/2016/5/10/chartex" xmlns:cx5="http://schemas.microsoft.com/office/drawing/2016/5/11/chartex" xmlns:cx6="http://schemas.microsoft.com/office/drawing/2016/5/12/chartex" xmlns:cx7="http://schemas.microsoft.com/office/drawing/2016/5/13/chartex" xmlns:cx8="http://schemas.microsoft.com/office/drawing/2016/5/14/chartex" xmlns:mc="http://schemas.openxmlformats.org/markup-compatibility/2006" xmlns:aink="http://schemas.microsoft.com/office/drawing/2016/ink" xmlns:am3d="http://schemas.microsoft.com/office/drawing/2017/model3d" xmlns:o="urn:schemas-microsoft-com:office:office" xmlns:oel="http://schemas.microsoft.com/office/2019/extlst" xmlns:r="http://schemas.openxmlformats.org/officeDocument/2006/relationships" xmlns:m="http://schemas.openxmlformats.org/officeDocument/2006/math" xmlns:v="urn:schemas-microsoft-com:vml" xmlns:wp14="http://schemas.microsoft.com/office/word/2010/wordprocessingDrawing" xmlns:wp="http://schemas.openxmlformats.org/drawingml/2006/wordprocessingDrawing" xmlns:w10="urn:schemas-microsoft-com:office:word" xmlns:w="http://schemas.openxmlformats.org/wordprocessingml/2006/main" xmlns:w14="http://schemas.microsoft.com/office/word/2010/wordml" xmlns:w15="http://schemas.microsoft.com/office/word/2012/wordml" xmlns:w16cex="http://schemas.microsoft.com/office/word/2018/wordml/cex" xmlns:w16cid="http://schemas.microsoft.com/office/word/2016/wordml/cid" xmlns:w16="http://schemas.microsoft.com/office/word/2018/wordml" xmlns:w16sdtdh="http://schemas.microsoft.com/office/word/2020/wordml/sdtdatahash" xmlns:w16se="http://schemas.microsoft.com/office/word/2015/wordml/symex" xmlns:wpg="http://schemas.microsoft.com/office/word/2010/wordprocessingGroup" xmlns:wpi="http://schemas.microsoft.com/office/word/2010/wordprocessingInk" xmlns:wne="http://schemas.microsoft.com/office/word/2006/wordml" xmlns:wps="http://schemas.microsoft.com/office/word/2010/wordprocessingShape" mc:Ignorable="w14 w15 w16se w16cid w16 w16cex w16sdtdh wp14">
   <w:body>
     <w:p>
       <w:pPr>
@@ -376,7 +376,20 @@
           <w:shd w:val="clear" w:color="auto" w:fill="FFFFFF"/>
           <w:lang w:val="en-US"/>
         </w:rPr>
-        <w:t>"Volvo"</w:t>
+        <w:t>"Volvo</w:t>
+      </w:r>
+      <w:proofErr w:type="gramStart"/>
+      <w:r>
+        <w:rPr>
+          <w:rStyle w:val="jsstringcolor"/>
+          <w:rFonts w:ascii="Consolas" w:hAnsi="Consolas"/>
+          <w:color w:val="A52A2A"/>
+          <w:sz w:val="23"/>
+          <w:szCs w:val="23"/>
+          <w:shd w:val="clear" w:color="auto" w:fill="FFFFFF"/>
+          <w:lang w:val="en-US"/>
+        </w:rPr>
+        <w:t>"</w:t>
       </w:r>
       <w:r>
         <w:rPr>
@@ -400,6 +413,7 @@
         </w:rPr>
         <w:t xml:space="preserve">  </w:t>
       </w:r>
+      <w:proofErr w:type="gramEnd"/>
       <w:r>
         <w:rPr>
           <w:b/>
@@ -578,7 +592,6 @@
           <w:szCs w:val="24"/>
         </w:rPr>
       </w:pPr>
-      <w:proofErr w:type="spellStart"/>
       <w:r>
         <w:rPr>
           <w:rStyle w:val="jskeywordcolor"/>
@@ -590,7 +603,6 @@
         </w:rPr>
         <w:t>let</w:t>
       </w:r>
-      <w:proofErr w:type="spellEnd"/>
       <w:r>
         <w:rPr>
           <w:rFonts w:ascii="Consolas" w:hAnsi="Consolas"/>
@@ -701,7 +713,6 @@
           <w:lang w:val="en-US"/>
         </w:rPr>
       </w:pPr>
-      <w:proofErr w:type="spellStart"/>
       <w:r>
         <w:rPr>
           <w:rStyle w:val="jskeywordcolor"/>
@@ -713,7 +724,6 @@
         </w:rPr>
         <w:t>let</w:t>
       </w:r>
-      <w:proofErr w:type="spellEnd"/>
       <w:r>
         <w:rPr>
           <w:rFonts w:ascii="Consolas" w:hAnsi="Consolas"/>
@@ -983,7 +993,31 @@
           <w:shd w:val="clear" w:color="auto" w:fill="FFFFFF"/>
           <w:lang w:val="en-US"/>
         </w:rPr>
-        <w:t> x;           </w:t>
+        <w:t> </w:t>
+      </w:r>
+      <w:proofErr w:type="gramStart"/>
+      <w:r>
+        <w:rPr>
+          <w:rFonts w:ascii="Consolas" w:hAnsi="Consolas"/>
+          <w:color w:val="000000"/>
+          <w:sz w:val="23"/>
+          <w:szCs w:val="23"/>
+          <w:shd w:val="clear" w:color="auto" w:fill="FFFFFF"/>
+          <w:lang w:val="en-US"/>
+        </w:rPr>
+        <w:t>x;   </w:t>
+      </w:r>
+      <w:proofErr w:type="gramEnd"/>
+      <w:r>
+        <w:rPr>
+          <w:rFonts w:ascii="Consolas" w:hAnsi="Consolas"/>
+          <w:color w:val="000000"/>
+          <w:sz w:val="23"/>
+          <w:szCs w:val="23"/>
+          <w:shd w:val="clear" w:color="auto" w:fill="FFFFFF"/>
+          <w:lang w:val="en-US"/>
+        </w:rPr>
+        <w:t>        </w:t>
       </w:r>
       <w:r>
         <w:rPr>
@@ -1143,7 +1177,6 @@
           <w:szCs w:val="40"/>
         </w:rPr>
       </w:pPr>
-      <w:proofErr w:type="spellStart"/>
       <w:r>
         <w:rPr>
           <w:b/>
@@ -1154,7 +1187,6 @@
         <w:lastRenderedPageBreak/>
         <w:t>Numbers</w:t>
       </w:r>
-      <w:proofErr w:type="spellEnd"/>
     </w:p>
     <w:p>
       <w:pPr>
@@ -1292,6 +1324,7 @@
         </w:rPr>
         <w:t> x2 = </w:t>
       </w:r>
+      <w:proofErr w:type="gramStart"/>
       <w:r>
         <w:rPr>
           <w:rStyle w:val="jsnumbercolor"/>
@@ -1313,7 +1346,19 @@
           <w:shd w:val="clear" w:color="auto" w:fill="FFFFFF"/>
           <w:lang w:val="en-US"/>
         </w:rPr>
-        <w:t>;        </w:t>
+        <w:t>;   </w:t>
+      </w:r>
+      <w:proofErr w:type="gramEnd"/>
+      <w:r>
+        <w:rPr>
+          <w:rFonts w:ascii="Consolas" w:hAnsi="Consolas"/>
+          <w:color w:val="000000"/>
+          <w:sz w:val="23"/>
+          <w:szCs w:val="23"/>
+          <w:shd w:val="clear" w:color="auto" w:fill="FFFFFF"/>
+          <w:lang w:val="en-US"/>
+        </w:rPr>
+        <w:t>     </w:t>
       </w:r>
       <w:r>
         <w:rPr>
@@ -1409,7 +1454,20 @@
           <w:shd w:val="clear" w:color="auto" w:fill="FFFFFF"/>
           <w:lang w:val="en-US"/>
         </w:rPr>
-        <w:t>123e5</w:t>
+        <w:t>123e</w:t>
+      </w:r>
+      <w:proofErr w:type="gramStart"/>
+      <w:r>
+        <w:rPr>
+          <w:rStyle w:val="jsnumbercolor"/>
+          <w:rFonts w:ascii="Consolas" w:hAnsi="Consolas"/>
+          <w:color w:val="FF0000"/>
+          <w:sz w:val="23"/>
+          <w:szCs w:val="23"/>
+          <w:shd w:val="clear" w:color="auto" w:fill="FFFFFF"/>
+          <w:lang w:val="en-US"/>
+        </w:rPr>
+        <w:t>5</w:t>
       </w:r>
       <w:r>
         <w:rPr>
@@ -1420,7 +1478,19 @@
           <w:shd w:val="clear" w:color="auto" w:fill="FFFFFF"/>
           <w:lang w:val="en-US"/>
         </w:rPr>
-        <w:t>;      </w:t>
+        <w:t>;   </w:t>
+      </w:r>
+      <w:proofErr w:type="gramEnd"/>
+      <w:r>
+        <w:rPr>
+          <w:rFonts w:ascii="Consolas" w:hAnsi="Consolas"/>
+          <w:color w:val="000000"/>
+          <w:sz w:val="23"/>
+          <w:szCs w:val="23"/>
+          <w:shd w:val="clear" w:color="auto" w:fill="FFFFFF"/>
+          <w:lang w:val="en-US"/>
+        </w:rPr>
+        <w:t>   </w:t>
       </w:r>
       <w:r>
         <w:rPr>
@@ -1799,7 +1869,31 @@
           <w:shd w:val="clear" w:color="auto" w:fill="FFFFFF"/>
           <w:lang w:val="en-US"/>
         </w:rPr>
-        <w:t>(x == y)       </w:t>
+        <w:t xml:space="preserve">(x == </w:t>
+      </w:r>
+      <w:proofErr w:type="gramStart"/>
+      <w:r>
+        <w:rPr>
+          <w:rFonts w:ascii="Consolas" w:hAnsi="Consolas"/>
+          <w:color w:val="000000"/>
+          <w:sz w:val="23"/>
+          <w:szCs w:val="23"/>
+          <w:shd w:val="clear" w:color="auto" w:fill="FFFFFF"/>
+          <w:lang w:val="en-US"/>
+        </w:rPr>
+        <w:t>y)   </w:t>
+      </w:r>
+      <w:proofErr w:type="gramEnd"/>
+      <w:r>
+        <w:rPr>
+          <w:rFonts w:ascii="Consolas" w:hAnsi="Consolas"/>
+          <w:color w:val="000000"/>
+          <w:sz w:val="23"/>
+          <w:szCs w:val="23"/>
+          <w:shd w:val="clear" w:color="auto" w:fill="FFFFFF"/>
+          <w:lang w:val="en-US"/>
+        </w:rPr>
+        <w:t>    </w:t>
       </w:r>
       <w:r>
         <w:rPr>
@@ -2075,7 +2169,20 @@
           <w:shd w:val="clear" w:color="auto" w:fill="FFFFFF"/>
           <w:lang w:val="en-US"/>
         </w:rPr>
-        <w:t>"Volvo XC60"</w:t>
+        <w:t>"Volvo XC60</w:t>
+      </w:r>
+      <w:proofErr w:type="gramStart"/>
+      <w:r>
+        <w:rPr>
+          <w:rStyle w:val="jsstringcolor"/>
+          <w:rFonts w:ascii="Consolas" w:hAnsi="Consolas"/>
+          <w:color w:val="A52A2A"/>
+          <w:sz w:val="23"/>
+          <w:szCs w:val="23"/>
+          <w:shd w:val="clear" w:color="auto" w:fill="FFFFFF"/>
+          <w:lang w:val="en-US"/>
+        </w:rPr>
+        <w:t>"</w:t>
       </w:r>
       <w:r>
         <w:rPr>
@@ -2088,6 +2195,7 @@
         </w:rPr>
         <w:t>;   </w:t>
       </w:r>
+      <w:proofErr w:type="gramEnd"/>
       <w:r>
         <w:rPr>
           <w:rStyle w:val="commentcolor"/>
@@ -2254,7 +2362,20 @@
           <w:shd w:val="clear" w:color="auto" w:fill="FFFFFF"/>
           <w:lang w:val="en-US"/>
         </w:rPr>
-        <w:t>"It's alright"</w:t>
+        <w:t>"It's alright</w:t>
+      </w:r>
+      <w:proofErr w:type="gramStart"/>
+      <w:r>
+        <w:rPr>
+          <w:rStyle w:val="jsstringcolor"/>
+          <w:rFonts w:ascii="Consolas" w:hAnsi="Consolas"/>
+          <w:color w:val="A52A2A"/>
+          <w:sz w:val="23"/>
+          <w:szCs w:val="23"/>
+          <w:shd w:val="clear" w:color="auto" w:fill="FFFFFF"/>
+          <w:lang w:val="en-US"/>
+        </w:rPr>
+        <w:t>"</w:t>
       </w:r>
       <w:r>
         <w:rPr>
@@ -2265,7 +2386,19 @@
           <w:shd w:val="clear" w:color="auto" w:fill="FFFFFF"/>
           <w:lang w:val="en-US"/>
         </w:rPr>
-        <w:t>;             </w:t>
+        <w:t>;   </w:t>
+      </w:r>
+      <w:proofErr w:type="gramEnd"/>
+      <w:r>
+        <w:rPr>
+          <w:rFonts w:ascii="Consolas" w:hAnsi="Consolas"/>
+          <w:color w:val="000000"/>
+          <w:sz w:val="23"/>
+          <w:szCs w:val="23"/>
+          <w:shd w:val="clear" w:color="auto" w:fill="FFFFFF"/>
+          <w:lang w:val="en-US"/>
+        </w:rPr>
+        <w:t>          </w:t>
       </w:r>
       <w:r>
         <w:rPr>
@@ -2336,7 +2469,20 @@
           <w:shd w:val="clear" w:color="auto" w:fill="FFFFFF"/>
           <w:lang w:val="en-US"/>
         </w:rPr>
-        <w:t>"He is called 'Johnny'"</w:t>
+        <w:t>"He is called 'Johnny'</w:t>
+      </w:r>
+      <w:proofErr w:type="gramStart"/>
+      <w:r>
+        <w:rPr>
+          <w:rStyle w:val="jsstringcolor"/>
+          <w:rFonts w:ascii="Consolas" w:hAnsi="Consolas"/>
+          <w:color w:val="A52A2A"/>
+          <w:sz w:val="23"/>
+          <w:szCs w:val="23"/>
+          <w:shd w:val="clear" w:color="auto" w:fill="FFFFFF"/>
+          <w:lang w:val="en-US"/>
+        </w:rPr>
+        <w:t>"</w:t>
       </w:r>
       <w:r>
         <w:rPr>
@@ -2349,6 +2495,7 @@
         </w:rPr>
         <w:t>;   </w:t>
       </w:r>
+      <w:proofErr w:type="gramEnd"/>
       <w:r>
         <w:rPr>
           <w:rStyle w:val="jsnumbercolor"/>
@@ -2430,7 +2577,20 @@
           <w:shd w:val="clear" w:color="auto" w:fill="FFFFFF"/>
           <w:lang w:val="en-US"/>
         </w:rPr>
-        <w:t>'He is called "Johnny"'</w:t>
+        <w:t>'He is called "Johnny"</w:t>
+      </w:r>
+      <w:proofErr w:type="gramStart"/>
+      <w:r>
+        <w:rPr>
+          <w:rStyle w:val="jsstringcolor"/>
+          <w:rFonts w:ascii="Consolas" w:hAnsi="Consolas"/>
+          <w:color w:val="A52A2A"/>
+          <w:sz w:val="23"/>
+          <w:szCs w:val="23"/>
+          <w:shd w:val="clear" w:color="auto" w:fill="FFFFFF"/>
+          <w:lang w:val="en-US"/>
+        </w:rPr>
+        <w:t>'</w:t>
       </w:r>
       <w:r>
         <w:rPr>
@@ -2443,6 +2603,7 @@
         </w:rPr>
         <w:t>;   </w:t>
       </w:r>
+      <w:proofErr w:type="gramEnd"/>
       <w:r>
         <w:rPr>
           <w:rStyle w:val="jsnumbercolor"/>
@@ -2707,7 +2868,7 @@
         </w:rPr>
         <w:tab/>
       </w:r>
-      <w:proofErr w:type="spellStart"/>
+      <w:proofErr w:type="gramStart"/>
       <w:r>
         <w:rPr>
           <w:rFonts w:ascii="Consolas" w:hAnsi="Consolas"/>
@@ -2730,7 +2891,7 @@
         </w:rPr>
         <w:t>.length</w:t>
       </w:r>
-      <w:proofErr w:type="spellEnd"/>
+      <w:proofErr w:type="gramEnd"/>
     </w:p>
     <w:tbl>
       <w:tblPr>
@@ -2773,7 +2934,6 @@
                 <w:shd w:val="clear" w:color="auto" w:fill="FFFFFF"/>
               </w:rPr>
             </w:pPr>
-            <w:proofErr w:type="spellStart"/>
             <w:r>
               <w:rPr>
                 <w:rFonts w:ascii="Consolas" w:hAnsi="Consolas"/>
@@ -2786,7 +2946,6 @@
               </w:rPr>
               <w:t>Code</w:t>
             </w:r>
-            <w:proofErr w:type="spellEnd"/>
           </w:p>
         </w:tc>
         <w:tc>
@@ -2807,7 +2966,6 @@
                 <w:shd w:val="clear" w:color="auto" w:fill="FFFFFF"/>
               </w:rPr>
             </w:pPr>
-            <w:proofErr w:type="spellStart"/>
             <w:r>
               <w:rPr>
                 <w:rFonts w:ascii="Consolas" w:hAnsi="Consolas"/>
@@ -2820,7 +2978,6 @@
               </w:rPr>
               <w:t>Result</w:t>
             </w:r>
-            <w:proofErr w:type="spellEnd"/>
           </w:p>
         </w:tc>
       </w:tr>
@@ -2923,6 +3080,7 @@
               <w:t xml:space="preserve"> length = </w:t>
             </w:r>
             <w:proofErr w:type="spellStart"/>
+            <w:proofErr w:type="gramStart"/>
             <w:r>
               <w:rPr>
                 <w:rFonts w:ascii="Consolas" w:hAnsi="Consolas"/>
@@ -2947,6 +3105,7 @@
               <w:t>length</w:t>
             </w:r>
             <w:proofErr w:type="spellEnd"/>
+            <w:proofErr w:type="gramEnd"/>
             <w:r>
               <w:rPr>
                 <w:rFonts w:ascii="Consolas" w:hAnsi="Consolas"/>
@@ -3030,1080 +3189,6 @@
     </w:p>
     <w:p>
       <w:pPr>
-        <w:jc w:val="both"/>
-        <w:rPr>
-          <w:b/>
-          <w:bCs/>
-          <w:sz w:val="30"/>
-          <w:szCs w:val="30"/>
-          <w:lang w:val="en-US"/>
-        </w:rPr>
-      </w:pPr>
-      <w:r>
-        <w:rPr>
-          <w:b/>
-          <w:bCs/>
-          <w:sz w:val="30"/>
-          <w:szCs w:val="30"/>
-          <w:lang w:val="en-US"/>
-        </w:rPr>
-        <w:t>Slice</w:t>
-      </w:r>
-      <w:r>
-        <w:rPr>
-          <w:b/>
-          <w:bCs/>
-          <w:sz w:val="30"/>
-          <w:szCs w:val="30"/>
-          <w:lang w:val="en-US"/>
-        </w:rPr>
-        <w:t xml:space="preserve"> Method</w:t>
-      </w:r>
-    </w:p>
-    <w:p>
-      <w:pPr>
-        <w:jc w:val="both"/>
-        <w:rPr>
-          <w:sz w:val="24"/>
-          <w:szCs w:val="24"/>
-          <w:lang w:val="en-US"/>
-        </w:rPr>
-      </w:pPr>
-      <w:r>
-        <w:rPr>
-          <w:sz w:val="24"/>
-          <w:szCs w:val="24"/>
-          <w:lang w:val="en-US"/>
-        </w:rPr>
-        <w:t xml:space="preserve">The </w:t>
-      </w:r>
-      <w:r>
-        <w:rPr>
-          <w:rFonts w:ascii="Consolas" w:hAnsi="Consolas"/>
-          <w:b/>
-          <w:bCs/>
-          <w:sz w:val="24"/>
-          <w:szCs w:val="24"/>
-          <w:lang w:val="en-US"/>
-        </w:rPr>
-        <w:t>slice()</w:t>
-      </w:r>
-      <w:r>
-        <w:rPr>
-          <w:sz w:val="24"/>
-          <w:szCs w:val="24"/>
-          <w:lang w:val="en-US"/>
-        </w:rPr>
-        <w:t xml:space="preserve"> method returns selected elements in an array, as a new array.</w:t>
-      </w:r>
-    </w:p>
-    <w:p>
-      <w:pPr>
-        <w:jc w:val="both"/>
-        <w:rPr>
-          <w:sz w:val="24"/>
-          <w:szCs w:val="24"/>
-          <w:lang w:val="en-US"/>
-        </w:rPr>
-      </w:pPr>
-      <w:r>
-        <w:rPr>
-          <w:sz w:val="24"/>
-          <w:szCs w:val="24"/>
-          <w:lang w:val="en-US"/>
-        </w:rPr>
-        <w:t xml:space="preserve">The </w:t>
-      </w:r>
-      <w:r>
-        <w:rPr>
-          <w:rFonts w:ascii="Consolas" w:hAnsi="Consolas"/>
-          <w:b/>
-          <w:bCs/>
-          <w:sz w:val="24"/>
-          <w:szCs w:val="24"/>
-          <w:lang w:val="en-US"/>
-        </w:rPr>
-        <w:t>slice()</w:t>
-      </w:r>
-      <w:r>
-        <w:rPr>
-          <w:sz w:val="24"/>
-          <w:szCs w:val="24"/>
-          <w:lang w:val="en-US"/>
-        </w:rPr>
-        <w:t xml:space="preserve"> method selects from a given start, up to a (not inclusive) given end.</w:t>
-      </w:r>
-    </w:p>
-    <w:p>
-      <w:pPr>
-        <w:jc w:val="both"/>
-        <w:rPr>
-          <w:sz w:val="24"/>
-          <w:szCs w:val="24"/>
-          <w:lang w:val="en-US"/>
-        </w:rPr>
-      </w:pPr>
-      <w:r>
-        <w:rPr>
-          <w:sz w:val="24"/>
-          <w:szCs w:val="24"/>
-          <w:lang w:val="en-US"/>
-        </w:rPr>
-        <w:t xml:space="preserve">The </w:t>
-      </w:r>
-      <w:r>
-        <w:rPr>
-          <w:rFonts w:ascii="Consolas" w:hAnsi="Consolas"/>
-          <w:b/>
-          <w:bCs/>
-          <w:sz w:val="24"/>
-          <w:szCs w:val="24"/>
-          <w:lang w:val="en-US"/>
-        </w:rPr>
-        <w:t>slice()</w:t>
-      </w:r>
-      <w:r>
-        <w:rPr>
-          <w:sz w:val="24"/>
-          <w:szCs w:val="24"/>
-          <w:lang w:val="en-US"/>
-        </w:rPr>
-        <w:t xml:space="preserve"> method does not change the original array.</w:t>
-      </w:r>
-    </w:p>
-    <w:p>
-      <w:pPr>
-        <w:pStyle w:val="ListParagraph"/>
-        <w:ind w:left="360"/>
-        <w:jc w:val="both"/>
-        <w:rPr>
-          <w:sz w:val="24"/>
-          <w:szCs w:val="24"/>
-          <w:lang w:val="en-US"/>
-        </w:rPr>
-      </w:pPr>
-    </w:p>
-    <w:p>
-      <w:pPr>
-        <w:pStyle w:val="ListParagraph"/>
-        <w:ind w:left="0"/>
-        <w:rPr>
-          <w:sz w:val="24"/>
-          <w:szCs w:val="24"/>
-          <w:lang w:val="en-US"/>
-        </w:rPr>
-      </w:pPr>
-      <w:proofErr w:type="spellStart"/>
-      <w:r>
-        <w:rPr>
-          <w:b/>
-          <w:bCs/>
-          <w:sz w:val="30"/>
-          <w:szCs w:val="30"/>
-          <w:lang w:val="en-US"/>
-        </w:rPr>
-        <w:t>Sintax</w:t>
-      </w:r>
-      <w:proofErr w:type="spellEnd"/>
-      <w:r>
-        <w:rPr>
-          <w:b/>
-          <w:bCs/>
-          <w:sz w:val="30"/>
-          <w:szCs w:val="30"/>
-          <w:lang w:val="en-US"/>
-        </w:rPr>
-        <w:t>:</w:t>
-      </w:r>
-      <w:r>
-        <w:rPr>
-          <w:sz w:val="24"/>
-          <w:szCs w:val="24"/>
-          <w:lang w:val="en-US"/>
-        </w:rPr>
-        <w:tab/>
-      </w:r>
-      <w:proofErr w:type="spellStart"/>
-      <w:r>
-        <w:rPr>
-          <w:rFonts w:ascii="Consolas" w:hAnsi="Consolas"/>
-          <w:i/>
-          <w:iCs/>
-          <w:color w:val="000000"/>
-          <w:shd w:val="clear" w:color="auto" w:fill="FFFFFF"/>
-          <w:lang w:val="en-US"/>
-        </w:rPr>
-        <w:t>array</w:t>
-      </w:r>
-      <w:r>
-        <w:rPr>
-          <w:rFonts w:ascii="Consolas" w:hAnsi="Consolas"/>
-          <w:color w:val="000000"/>
-          <w:shd w:val="clear" w:color="auto" w:fill="FFFFFF"/>
-          <w:lang w:val="en-US"/>
-        </w:rPr>
-        <w:t>.slice</w:t>
-      </w:r>
-      <w:proofErr w:type="spellEnd"/>
-      <w:r>
-        <w:rPr>
-          <w:rFonts w:ascii="Consolas" w:hAnsi="Consolas"/>
-          <w:color w:val="000000"/>
-          <w:shd w:val="clear" w:color="auto" w:fill="FFFFFF"/>
-          <w:lang w:val="en-US"/>
-        </w:rPr>
-        <w:t>(</w:t>
-      </w:r>
-      <w:r>
-        <w:rPr>
-          <w:rStyle w:val="Emphasis"/>
-          <w:rFonts w:ascii="Consolas" w:hAnsi="Consolas"/>
-          <w:color w:val="000000"/>
-          <w:shd w:val="clear" w:color="auto" w:fill="FFFFFF"/>
-          <w:lang w:val="en-US"/>
-        </w:rPr>
-        <w:t>start</w:t>
-      </w:r>
-      <w:r>
-        <w:rPr>
-          <w:rFonts w:ascii="Consolas" w:hAnsi="Consolas"/>
-          <w:color w:val="000000"/>
-          <w:shd w:val="clear" w:color="auto" w:fill="FFFFFF"/>
-          <w:lang w:val="en-US"/>
-        </w:rPr>
-        <w:t>,</w:t>
-      </w:r>
-      <w:r>
-        <w:rPr>
-          <w:rStyle w:val="Emphasis"/>
-          <w:rFonts w:ascii="Consolas" w:hAnsi="Consolas"/>
-          <w:color w:val="000000"/>
-          <w:shd w:val="clear" w:color="auto" w:fill="FFFFFF"/>
-          <w:lang w:val="en-US"/>
-        </w:rPr>
-        <w:t> end</w:t>
-      </w:r>
-      <w:r>
-        <w:rPr>
-          <w:rFonts w:ascii="Consolas" w:hAnsi="Consolas"/>
-          <w:color w:val="000000"/>
-          <w:shd w:val="clear" w:color="auto" w:fill="FFFFFF"/>
-          <w:lang w:val="en-US"/>
-        </w:rPr>
-        <w:t>)</w:t>
-      </w:r>
-    </w:p>
-    <w:p>
-      <w:pPr>
-        <w:jc w:val="center"/>
-        <w:rPr>
-          <w:rFonts w:ascii="Consolas" w:hAnsi="Consolas"/>
-          <w:color w:val="000000"/>
-          <w:sz w:val="23"/>
-          <w:szCs w:val="23"/>
-          <w:shd w:val="clear" w:color="auto" w:fill="FFFFFF"/>
-          <w:lang w:val="en-US"/>
-        </w:rPr>
-      </w:pPr>
-    </w:p>
-    <w:tbl>
-      <w:tblPr>
-        <w:tblStyle w:val="TableGrid"/>
-        <w:tblW w:w="8519" w:type="dxa"/>
-        <w:tblBorders>
-          <w:top w:val="none" w:sz="0" w:space="0" w:color="auto"/>
-          <w:left w:val="none" w:sz="0" w:space="0" w:color="auto"/>
-          <w:bottom w:val="none" w:sz="0" w:space="0" w:color="auto"/>
-          <w:right w:val="none" w:sz="0" w:space="0" w:color="auto"/>
-          <w:insideH w:val="none" w:sz="0" w:space="0" w:color="auto"/>
-          <w:insideV w:val="none" w:sz="0" w:space="0" w:color="auto"/>
-        </w:tblBorders>
-        <w:tblLook w:val="04A0" w:firstRow="1" w:lastRow="0" w:firstColumn="1" w:lastColumn="0" w:noHBand="0" w:noVBand="1"/>
-      </w:tblPr>
-      <w:tblGrid>
-        <w:gridCol w:w="6286"/>
-        <w:gridCol w:w="2826"/>
-      </w:tblGrid>
-      <w:tr>
-        <w:trPr>
-          <w:trHeight w:val="908"/>
-        </w:trPr>
-        <w:tc>
-          <w:tcPr>
-            <w:tcW w:w="6305" w:type="dxa"/>
-            <w:vAlign w:val="center"/>
-          </w:tcPr>
-          <w:p>
-            <w:pPr>
-              <w:jc w:val="center"/>
-              <w:rPr>
-                <w:rFonts w:ascii="Consolas" w:hAnsi="Consolas"/>
-                <w:b/>
-                <w:bCs/>
-                <w:color w:val="000000"/>
-                <w:sz w:val="30"/>
-                <w:szCs w:val="30"/>
-                <w:shd w:val="clear" w:color="auto" w:fill="FFFFFF"/>
-              </w:rPr>
-            </w:pPr>
-            <w:proofErr w:type="spellStart"/>
-            <w:r>
-              <w:rPr>
-                <w:rFonts w:ascii="Consolas" w:hAnsi="Consolas"/>
-                <w:b/>
-                <w:bCs/>
-                <w:color w:val="000000"/>
-                <w:sz w:val="30"/>
-                <w:szCs w:val="30"/>
-                <w:shd w:val="clear" w:color="auto" w:fill="FFFFFF"/>
-              </w:rPr>
-              <w:t>Code</w:t>
-            </w:r>
-            <w:proofErr w:type="spellEnd"/>
-            <w:r>
-              <w:rPr>
-                <w:rFonts w:ascii="Consolas" w:hAnsi="Consolas"/>
-                <w:b/>
-                <w:bCs/>
-                <w:color w:val="000000"/>
-                <w:sz w:val="30"/>
-                <w:szCs w:val="30"/>
-                <w:shd w:val="clear" w:color="auto" w:fill="FFFFFF"/>
-              </w:rPr>
-              <w:t xml:space="preserve"> </w:t>
-            </w:r>
-          </w:p>
-        </w:tc>
-        <w:tc>
-          <w:tcPr>
-            <w:tcW w:w="2214" w:type="dxa"/>
-            <w:vAlign w:val="center"/>
-          </w:tcPr>
-          <w:p>
-            <w:pPr>
-              <w:jc w:val="center"/>
-              <w:rPr>
-                <w:rFonts w:ascii="Consolas" w:hAnsi="Consolas"/>
-                <w:b/>
-                <w:bCs/>
-                <w:color w:val="000000"/>
-                <w:sz w:val="30"/>
-                <w:szCs w:val="30"/>
-                <w:shd w:val="clear" w:color="auto" w:fill="FFFFFF"/>
-              </w:rPr>
-            </w:pPr>
-            <w:proofErr w:type="spellStart"/>
-            <w:r>
-              <w:rPr>
-                <w:rFonts w:ascii="Consolas" w:hAnsi="Consolas"/>
-                <w:b/>
-                <w:bCs/>
-                <w:color w:val="000000"/>
-                <w:sz w:val="30"/>
-                <w:szCs w:val="30"/>
-                <w:shd w:val="clear" w:color="auto" w:fill="FFFFFF"/>
-              </w:rPr>
-              <w:t>Result</w:t>
-            </w:r>
-            <w:proofErr w:type="spellEnd"/>
-          </w:p>
-        </w:tc>
-      </w:tr>
-      <w:tr>
-        <w:trPr>
-          <w:trHeight w:val="1397"/>
-        </w:trPr>
-        <w:tc>
-          <w:tcPr>
-            <w:tcW w:w="6305" w:type="dxa"/>
-          </w:tcPr>
-          <w:p>
-            <w:pPr>
-              <w:rPr>
-                <w:rFonts w:ascii="Consolas" w:hAnsi="Consolas"/>
-                <w:color w:val="000000"/>
-                <w:sz w:val="23"/>
-                <w:szCs w:val="23"/>
-                <w:shd w:val="clear" w:color="auto" w:fill="FFFFFF"/>
-                <w:lang w:val="en-US"/>
-              </w:rPr>
-            </w:pPr>
-            <w:r>
-              <w:rPr>
-                <w:rStyle w:val="jskeywordcolor"/>
-                <w:rFonts w:ascii="Consolas" w:hAnsi="Consolas"/>
-                <w:color w:val="0000CD"/>
-                <w:sz w:val="23"/>
-                <w:szCs w:val="23"/>
-                <w:shd w:val="clear" w:color="auto" w:fill="FFFFFF"/>
-                <w:lang w:val="en-US"/>
-              </w:rPr>
-              <w:t>const</w:t>
-            </w:r>
-            <w:r>
-              <w:rPr>
-                <w:rFonts w:ascii="Consolas" w:hAnsi="Consolas"/>
-                <w:color w:val="000000"/>
-                <w:sz w:val="23"/>
-                <w:szCs w:val="23"/>
-                <w:shd w:val="clear" w:color="auto" w:fill="FFFFFF"/>
-                <w:lang w:val="en-US"/>
-              </w:rPr>
-              <w:t> fruits = [</w:t>
-            </w:r>
-            <w:r>
-              <w:rPr>
-                <w:rStyle w:val="jsstringcolor"/>
-                <w:rFonts w:ascii="Consolas" w:hAnsi="Consolas"/>
-                <w:color w:val="A52A2A"/>
-                <w:sz w:val="23"/>
-                <w:szCs w:val="23"/>
-                <w:shd w:val="clear" w:color="auto" w:fill="FFFFFF"/>
-                <w:lang w:val="en-US"/>
-              </w:rPr>
-              <w:t>"Banana"</w:t>
-            </w:r>
-            <w:r>
-              <w:rPr>
-                <w:rFonts w:ascii="Consolas" w:hAnsi="Consolas"/>
-                <w:color w:val="000000"/>
-                <w:sz w:val="23"/>
-                <w:szCs w:val="23"/>
-                <w:shd w:val="clear" w:color="auto" w:fill="FFFFFF"/>
-                <w:lang w:val="en-US"/>
-              </w:rPr>
-              <w:t>, </w:t>
-            </w:r>
-            <w:r>
-              <w:rPr>
-                <w:rStyle w:val="jsstringcolor"/>
-                <w:rFonts w:ascii="Consolas" w:hAnsi="Consolas"/>
-                <w:color w:val="A52A2A"/>
-                <w:sz w:val="23"/>
-                <w:szCs w:val="23"/>
-                <w:shd w:val="clear" w:color="auto" w:fill="FFFFFF"/>
-                <w:lang w:val="en-US"/>
-              </w:rPr>
-              <w:t>"Orange"</w:t>
-            </w:r>
-            <w:r>
-              <w:rPr>
-                <w:rFonts w:ascii="Consolas" w:hAnsi="Consolas"/>
-                <w:color w:val="000000"/>
-                <w:sz w:val="23"/>
-                <w:szCs w:val="23"/>
-                <w:shd w:val="clear" w:color="auto" w:fill="FFFFFF"/>
-                <w:lang w:val="en-US"/>
-              </w:rPr>
-              <w:t>, </w:t>
-            </w:r>
-            <w:r>
-              <w:rPr>
-                <w:rStyle w:val="jsstringcolor"/>
-                <w:rFonts w:ascii="Consolas" w:hAnsi="Consolas"/>
-                <w:color w:val="A52A2A"/>
-                <w:sz w:val="23"/>
-                <w:szCs w:val="23"/>
-                <w:shd w:val="clear" w:color="auto" w:fill="FFFFFF"/>
-                <w:lang w:val="en-US"/>
-              </w:rPr>
-              <w:t>"Lemon"</w:t>
-            </w:r>
-            <w:r>
-              <w:rPr>
-                <w:rFonts w:ascii="Consolas" w:hAnsi="Consolas"/>
-                <w:color w:val="000000"/>
-                <w:sz w:val="23"/>
-                <w:szCs w:val="23"/>
-                <w:shd w:val="clear" w:color="auto" w:fill="FFFFFF"/>
-                <w:lang w:val="en-US"/>
-              </w:rPr>
-              <w:t>, </w:t>
-            </w:r>
-            <w:r>
-              <w:rPr>
-                <w:rStyle w:val="jsstringcolor"/>
-                <w:rFonts w:ascii="Consolas" w:hAnsi="Consolas"/>
-                <w:color w:val="A52A2A"/>
-                <w:sz w:val="23"/>
-                <w:szCs w:val="23"/>
-                <w:shd w:val="clear" w:color="auto" w:fill="FFFFFF"/>
-                <w:lang w:val="en-US"/>
-              </w:rPr>
-              <w:t>"Apple"</w:t>
-            </w:r>
-            <w:r>
-              <w:rPr>
-                <w:rFonts w:ascii="Consolas" w:hAnsi="Consolas"/>
-                <w:color w:val="000000"/>
-                <w:sz w:val="23"/>
-                <w:szCs w:val="23"/>
-                <w:shd w:val="clear" w:color="auto" w:fill="FFFFFF"/>
-                <w:lang w:val="en-US"/>
-              </w:rPr>
-              <w:t>, </w:t>
-            </w:r>
-            <w:r>
-              <w:rPr>
-                <w:rStyle w:val="jsstringcolor"/>
-                <w:rFonts w:ascii="Consolas" w:hAnsi="Consolas"/>
-                <w:color w:val="A52A2A"/>
-                <w:sz w:val="23"/>
-                <w:szCs w:val="23"/>
-                <w:shd w:val="clear" w:color="auto" w:fill="FFFFFF"/>
-                <w:lang w:val="en-US"/>
-              </w:rPr>
-              <w:t>"Mango"</w:t>
-            </w:r>
-            <w:r>
-              <w:rPr>
-                <w:rFonts w:ascii="Consolas" w:hAnsi="Consolas"/>
-                <w:color w:val="000000"/>
-                <w:sz w:val="23"/>
-                <w:szCs w:val="23"/>
-                <w:shd w:val="clear" w:color="auto" w:fill="FFFFFF"/>
-                <w:lang w:val="en-US"/>
-              </w:rPr>
-              <w:t>];</w:t>
-            </w:r>
-            <w:r>
-              <w:rPr>
-                <w:rFonts w:ascii="Consolas" w:hAnsi="Consolas"/>
-                <w:color w:val="000000"/>
-                <w:sz w:val="23"/>
-                <w:szCs w:val="23"/>
-                <w:lang w:val="en-US"/>
-              </w:rPr>
-              <w:br/>
-            </w:r>
-            <w:r>
-              <w:rPr>
-                <w:rStyle w:val="jskeywordcolor"/>
-                <w:rFonts w:ascii="Consolas" w:hAnsi="Consolas"/>
-                <w:color w:val="0000CD"/>
-                <w:sz w:val="23"/>
-                <w:szCs w:val="23"/>
-                <w:shd w:val="clear" w:color="auto" w:fill="FFFFFF"/>
-                <w:lang w:val="en-US"/>
-              </w:rPr>
-              <w:t>const</w:t>
-            </w:r>
-            <w:r>
-              <w:rPr>
-                <w:rFonts w:ascii="Consolas" w:hAnsi="Consolas"/>
-                <w:color w:val="000000"/>
-                <w:sz w:val="23"/>
-                <w:szCs w:val="23"/>
-                <w:shd w:val="clear" w:color="auto" w:fill="FFFFFF"/>
-                <w:lang w:val="en-US"/>
-              </w:rPr>
-              <w:t xml:space="preserve"> citrus = </w:t>
-            </w:r>
-            <w:proofErr w:type="spellStart"/>
-            <w:r>
-              <w:rPr>
-                <w:rFonts w:ascii="Consolas" w:hAnsi="Consolas"/>
-                <w:color w:val="000000"/>
-                <w:sz w:val="23"/>
-                <w:szCs w:val="23"/>
-                <w:shd w:val="clear" w:color="auto" w:fill="FFFFFF"/>
-                <w:lang w:val="en-US"/>
-              </w:rPr>
-              <w:t>fruits.</w:t>
-            </w:r>
-            <w:r>
-              <w:rPr>
-                <w:rStyle w:val="jspropertycolor"/>
-                <w:rFonts w:ascii="Consolas" w:hAnsi="Consolas"/>
-                <w:color w:val="000000"/>
-                <w:sz w:val="23"/>
-                <w:szCs w:val="23"/>
-                <w:shd w:val="clear" w:color="auto" w:fill="FFFFFF"/>
-                <w:lang w:val="en-US"/>
-              </w:rPr>
-              <w:t>slice</w:t>
-            </w:r>
-            <w:proofErr w:type="spellEnd"/>
-            <w:r>
-              <w:rPr>
-                <w:rFonts w:ascii="Consolas" w:hAnsi="Consolas"/>
-                <w:color w:val="000000"/>
-                <w:sz w:val="23"/>
-                <w:szCs w:val="23"/>
-                <w:shd w:val="clear" w:color="auto" w:fill="FFFFFF"/>
-                <w:lang w:val="en-US"/>
-              </w:rPr>
-              <w:t>(</w:t>
-            </w:r>
-            <w:r>
-              <w:rPr>
-                <w:rStyle w:val="jsnumbercolor"/>
-                <w:rFonts w:ascii="Consolas" w:hAnsi="Consolas"/>
-                <w:color w:val="FF0000"/>
-                <w:sz w:val="23"/>
-                <w:szCs w:val="23"/>
-                <w:shd w:val="clear" w:color="auto" w:fill="FFFFFF"/>
-                <w:lang w:val="en-US"/>
-              </w:rPr>
-              <w:t>1</w:t>
-            </w:r>
-            <w:r>
-              <w:rPr>
-                <w:rFonts w:ascii="Consolas" w:hAnsi="Consolas"/>
-                <w:color w:val="000000"/>
-                <w:sz w:val="23"/>
-                <w:szCs w:val="23"/>
-                <w:shd w:val="clear" w:color="auto" w:fill="FFFFFF"/>
-                <w:lang w:val="en-US"/>
-              </w:rPr>
-              <w:t>, </w:t>
-            </w:r>
-            <w:r>
-              <w:rPr>
-                <w:rStyle w:val="jsnumbercolor"/>
-                <w:rFonts w:ascii="Consolas" w:hAnsi="Consolas"/>
-                <w:color w:val="FF0000"/>
-                <w:sz w:val="23"/>
-                <w:szCs w:val="23"/>
-                <w:shd w:val="clear" w:color="auto" w:fill="FFFFFF"/>
-                <w:lang w:val="en-US"/>
-              </w:rPr>
-              <w:t>3</w:t>
-            </w:r>
-            <w:r>
-              <w:rPr>
-                <w:rFonts w:ascii="Consolas" w:hAnsi="Consolas"/>
-                <w:color w:val="000000"/>
-                <w:sz w:val="23"/>
-                <w:szCs w:val="23"/>
-                <w:shd w:val="clear" w:color="auto" w:fill="FFFFFF"/>
-                <w:lang w:val="en-US"/>
-              </w:rPr>
-              <w:t>);</w:t>
-            </w:r>
-          </w:p>
-        </w:tc>
-        <w:tc>
-          <w:tcPr>
-            <w:tcW w:w="2214" w:type="dxa"/>
-            <w:vAlign w:val="center"/>
-          </w:tcPr>
-          <w:p>
-            <w:pPr>
-              <w:jc w:val="center"/>
-              <w:rPr>
-                <w:rFonts w:ascii="Consolas" w:hAnsi="Consolas"/>
-                <w:color w:val="000000"/>
-                <w:sz w:val="23"/>
-                <w:szCs w:val="23"/>
-                <w:shd w:val="clear" w:color="auto" w:fill="FFFFFF"/>
-                <w:lang w:val="en-US"/>
-              </w:rPr>
-            </w:pPr>
-            <w:r>
-              <w:rPr>
-                <w:noProof/>
-              </w:rPr>
-              <w:drawing>
-                <wp:inline distT="0" distB="0" distL="0" distR="0" wp14:anchorId="63B673B6" wp14:editId="6981F890">
-                  <wp:extent cx="1647825" cy="238125"/>
-                  <wp:effectExtent l="0" t="0" r="9525" b="9525"/>
-                  <wp:docPr id="1" name="Picture 1"/>
-                  <wp:cNvGraphicFramePr>
-                    <a:graphicFrameLocks xmlns:a="http://schemas.openxmlformats.org/drawingml/2006/main" noChangeAspect="1"/>
-                  </wp:cNvGraphicFramePr>
-                  <a:graphic xmlns:a="http://schemas.openxmlformats.org/drawingml/2006/main">
-                    <a:graphicData uri="http://schemas.openxmlformats.org/drawingml/2006/picture">
-                      <pic:pic xmlns:pic="http://schemas.openxmlformats.org/drawingml/2006/picture">
-                        <pic:nvPicPr>
-                          <pic:cNvPr id="1" name=""/>
-                          <pic:cNvPicPr/>
-                        </pic:nvPicPr>
-                        <pic:blipFill>
-                          <a:blip r:embed="rId5"/>
-                          <a:stretch>
-                            <a:fillRect/>
-                          </a:stretch>
-                        </pic:blipFill>
-                        <pic:spPr>
-                          <a:xfrm>
-                            <a:off x="0" y="0"/>
-                            <a:ext cx="1647825" cy="238125"/>
-                          </a:xfrm>
-                          <a:prstGeom prst="rect">
-                            <a:avLst/>
-                          </a:prstGeom>
-                        </pic:spPr>
-                      </pic:pic>
-                    </a:graphicData>
-                  </a:graphic>
-                </wp:inline>
-              </w:drawing>
-            </w:r>
-          </w:p>
-        </w:tc>
-      </w:tr>
-      <w:tr>
-        <w:trPr>
-          <w:trHeight w:val="1397"/>
-        </w:trPr>
-        <w:tc>
-          <w:tcPr>
-            <w:tcW w:w="6305" w:type="dxa"/>
-          </w:tcPr>
-          <w:p>
-            <w:pPr>
-              <w:rPr>
-                <w:rFonts w:ascii="Consolas" w:hAnsi="Consolas"/>
-                <w:color w:val="000000"/>
-                <w:sz w:val="23"/>
-                <w:szCs w:val="23"/>
-                <w:shd w:val="clear" w:color="auto" w:fill="FFFFFF"/>
-                <w:lang w:val="en-US"/>
-              </w:rPr>
-            </w:pPr>
-            <w:r>
-              <w:rPr>
-                <w:rStyle w:val="jskeywordcolor"/>
-                <w:rFonts w:ascii="Consolas" w:hAnsi="Consolas"/>
-                <w:color w:val="0000CD"/>
-                <w:sz w:val="23"/>
-                <w:szCs w:val="23"/>
-                <w:shd w:val="clear" w:color="auto" w:fill="FFFFFF"/>
-                <w:lang w:val="en-US"/>
-              </w:rPr>
-              <w:t>const</w:t>
-            </w:r>
-            <w:r>
-              <w:rPr>
-                <w:rFonts w:ascii="Consolas" w:hAnsi="Consolas"/>
-                <w:color w:val="000000"/>
-                <w:sz w:val="23"/>
-                <w:szCs w:val="23"/>
-                <w:shd w:val="clear" w:color="auto" w:fill="FFFFFF"/>
-                <w:lang w:val="en-US"/>
-              </w:rPr>
-              <w:t> fruits = [</w:t>
-            </w:r>
-            <w:r>
-              <w:rPr>
-                <w:rStyle w:val="jsstringcolor"/>
-                <w:rFonts w:ascii="Consolas" w:hAnsi="Consolas"/>
-                <w:color w:val="A52A2A"/>
-                <w:sz w:val="23"/>
-                <w:szCs w:val="23"/>
-                <w:shd w:val="clear" w:color="auto" w:fill="FFFFFF"/>
-                <w:lang w:val="en-US"/>
-              </w:rPr>
-              <w:t>"Banana"</w:t>
-            </w:r>
-            <w:r>
-              <w:rPr>
-                <w:rFonts w:ascii="Consolas" w:hAnsi="Consolas"/>
-                <w:color w:val="000000"/>
-                <w:sz w:val="23"/>
-                <w:szCs w:val="23"/>
-                <w:shd w:val="clear" w:color="auto" w:fill="FFFFFF"/>
-                <w:lang w:val="en-US"/>
-              </w:rPr>
-              <w:t>, </w:t>
-            </w:r>
-            <w:r>
-              <w:rPr>
-                <w:rStyle w:val="jsstringcolor"/>
-                <w:rFonts w:ascii="Consolas" w:hAnsi="Consolas"/>
-                <w:color w:val="A52A2A"/>
-                <w:sz w:val="23"/>
-                <w:szCs w:val="23"/>
-                <w:shd w:val="clear" w:color="auto" w:fill="FFFFFF"/>
-                <w:lang w:val="en-US"/>
-              </w:rPr>
-              <w:t>"Orange"</w:t>
-            </w:r>
-            <w:r>
-              <w:rPr>
-                <w:rFonts w:ascii="Consolas" w:hAnsi="Consolas"/>
-                <w:color w:val="000000"/>
-                <w:sz w:val="23"/>
-                <w:szCs w:val="23"/>
-                <w:shd w:val="clear" w:color="auto" w:fill="FFFFFF"/>
-                <w:lang w:val="en-US"/>
-              </w:rPr>
-              <w:t>, </w:t>
-            </w:r>
-            <w:r>
-              <w:rPr>
-                <w:rStyle w:val="jsstringcolor"/>
-                <w:rFonts w:ascii="Consolas" w:hAnsi="Consolas"/>
-                <w:color w:val="A52A2A"/>
-                <w:sz w:val="23"/>
-                <w:szCs w:val="23"/>
-                <w:shd w:val="clear" w:color="auto" w:fill="FFFFFF"/>
-                <w:lang w:val="en-US"/>
-              </w:rPr>
-              <w:t>"Lemon"</w:t>
-            </w:r>
-            <w:r>
-              <w:rPr>
-                <w:rFonts w:ascii="Consolas" w:hAnsi="Consolas"/>
-                <w:color w:val="000000"/>
-                <w:sz w:val="23"/>
-                <w:szCs w:val="23"/>
-                <w:shd w:val="clear" w:color="auto" w:fill="FFFFFF"/>
-                <w:lang w:val="en-US"/>
-              </w:rPr>
-              <w:t>, </w:t>
-            </w:r>
-            <w:r>
-              <w:rPr>
-                <w:rStyle w:val="jsstringcolor"/>
-                <w:rFonts w:ascii="Consolas" w:hAnsi="Consolas"/>
-                <w:color w:val="A52A2A"/>
-                <w:sz w:val="23"/>
-                <w:szCs w:val="23"/>
-                <w:shd w:val="clear" w:color="auto" w:fill="FFFFFF"/>
-                <w:lang w:val="en-US"/>
-              </w:rPr>
-              <w:t>"Apple"</w:t>
-            </w:r>
-            <w:r>
-              <w:rPr>
-                <w:rFonts w:ascii="Consolas" w:hAnsi="Consolas"/>
-                <w:color w:val="000000"/>
-                <w:sz w:val="23"/>
-                <w:szCs w:val="23"/>
-                <w:shd w:val="clear" w:color="auto" w:fill="FFFFFF"/>
-                <w:lang w:val="en-US"/>
-              </w:rPr>
-              <w:t>, </w:t>
-            </w:r>
-            <w:r>
-              <w:rPr>
-                <w:rStyle w:val="jsstringcolor"/>
-                <w:rFonts w:ascii="Consolas" w:hAnsi="Consolas"/>
-                <w:color w:val="A52A2A"/>
-                <w:sz w:val="23"/>
-                <w:szCs w:val="23"/>
-                <w:shd w:val="clear" w:color="auto" w:fill="FFFFFF"/>
-                <w:lang w:val="en-US"/>
-              </w:rPr>
-              <w:t>"Mango"</w:t>
-            </w:r>
-            <w:r>
-              <w:rPr>
-                <w:rFonts w:ascii="Consolas" w:hAnsi="Consolas"/>
-                <w:color w:val="000000"/>
-                <w:sz w:val="23"/>
-                <w:szCs w:val="23"/>
-                <w:shd w:val="clear" w:color="auto" w:fill="FFFFFF"/>
-                <w:lang w:val="en-US"/>
-              </w:rPr>
-              <w:t>];</w:t>
-            </w:r>
-            <w:r>
-              <w:rPr>
-                <w:rFonts w:ascii="Consolas" w:hAnsi="Consolas"/>
-                <w:color w:val="000000"/>
-                <w:sz w:val="23"/>
-                <w:szCs w:val="23"/>
-                <w:lang w:val="en-US"/>
-              </w:rPr>
-              <w:br/>
-            </w:r>
-            <w:r>
-              <w:rPr>
-                <w:rStyle w:val="jskeywordcolor"/>
-                <w:rFonts w:ascii="Consolas" w:hAnsi="Consolas"/>
-                <w:color w:val="0000CD"/>
-                <w:sz w:val="23"/>
-                <w:szCs w:val="23"/>
-                <w:shd w:val="clear" w:color="auto" w:fill="FFFFFF"/>
-                <w:lang w:val="en-US"/>
-              </w:rPr>
-              <w:t>const</w:t>
-            </w:r>
-            <w:r>
-              <w:rPr>
-                <w:rFonts w:ascii="Consolas" w:hAnsi="Consolas"/>
-                <w:color w:val="000000"/>
-                <w:sz w:val="23"/>
-                <w:szCs w:val="23"/>
-                <w:shd w:val="clear" w:color="auto" w:fill="FFFFFF"/>
-                <w:lang w:val="en-US"/>
-              </w:rPr>
-              <w:t> </w:t>
-            </w:r>
-            <w:proofErr w:type="spellStart"/>
-            <w:r>
-              <w:rPr>
-                <w:rFonts w:ascii="Consolas" w:hAnsi="Consolas"/>
-                <w:color w:val="000000"/>
-                <w:sz w:val="23"/>
-                <w:szCs w:val="23"/>
-                <w:shd w:val="clear" w:color="auto" w:fill="FFFFFF"/>
-                <w:lang w:val="en-US"/>
-              </w:rPr>
-              <w:t>myBest</w:t>
-            </w:r>
-            <w:proofErr w:type="spellEnd"/>
-            <w:r>
-              <w:rPr>
-                <w:rFonts w:ascii="Consolas" w:hAnsi="Consolas"/>
-                <w:color w:val="000000"/>
-                <w:sz w:val="23"/>
-                <w:szCs w:val="23"/>
-                <w:shd w:val="clear" w:color="auto" w:fill="FFFFFF"/>
-                <w:lang w:val="en-US"/>
-              </w:rPr>
-              <w:t xml:space="preserve"> = </w:t>
-            </w:r>
-            <w:proofErr w:type="spellStart"/>
-            <w:r>
-              <w:rPr>
-                <w:rFonts w:ascii="Consolas" w:hAnsi="Consolas"/>
-                <w:color w:val="000000"/>
-                <w:sz w:val="23"/>
-                <w:szCs w:val="23"/>
-                <w:shd w:val="clear" w:color="auto" w:fill="FFFFFF"/>
-                <w:lang w:val="en-US"/>
-              </w:rPr>
-              <w:t>fruits.</w:t>
-            </w:r>
-            <w:r>
-              <w:rPr>
-                <w:rStyle w:val="jspropertycolor"/>
-                <w:rFonts w:ascii="Consolas" w:hAnsi="Consolas"/>
-                <w:color w:val="000000"/>
-                <w:sz w:val="23"/>
-                <w:szCs w:val="23"/>
-                <w:shd w:val="clear" w:color="auto" w:fill="FFFFFF"/>
-                <w:lang w:val="en-US"/>
-              </w:rPr>
-              <w:t>slice</w:t>
-            </w:r>
-            <w:proofErr w:type="spellEnd"/>
-            <w:r>
-              <w:rPr>
-                <w:rFonts w:ascii="Consolas" w:hAnsi="Consolas"/>
-                <w:color w:val="000000"/>
-                <w:sz w:val="23"/>
-                <w:szCs w:val="23"/>
-                <w:shd w:val="clear" w:color="auto" w:fill="FFFFFF"/>
-                <w:lang w:val="en-US"/>
-              </w:rPr>
-              <w:t>(-</w:t>
-            </w:r>
-            <w:r>
-              <w:rPr>
-                <w:rStyle w:val="jsnumbercolor"/>
-                <w:rFonts w:ascii="Consolas" w:hAnsi="Consolas"/>
-                <w:color w:val="FF0000"/>
-                <w:sz w:val="23"/>
-                <w:szCs w:val="23"/>
-                <w:shd w:val="clear" w:color="auto" w:fill="FFFFFF"/>
-                <w:lang w:val="en-US"/>
-              </w:rPr>
-              <w:t>3</w:t>
-            </w:r>
-            <w:r>
-              <w:rPr>
-                <w:rFonts w:ascii="Consolas" w:hAnsi="Consolas"/>
-                <w:color w:val="000000"/>
-                <w:sz w:val="23"/>
-                <w:szCs w:val="23"/>
-                <w:shd w:val="clear" w:color="auto" w:fill="FFFFFF"/>
-                <w:lang w:val="en-US"/>
-              </w:rPr>
-              <w:t>, -</w:t>
-            </w:r>
-            <w:r>
-              <w:rPr>
-                <w:rStyle w:val="jsnumbercolor"/>
-                <w:rFonts w:ascii="Consolas" w:hAnsi="Consolas"/>
-                <w:color w:val="FF0000"/>
-                <w:sz w:val="23"/>
-                <w:szCs w:val="23"/>
-                <w:shd w:val="clear" w:color="auto" w:fill="FFFFFF"/>
-                <w:lang w:val="en-US"/>
-              </w:rPr>
-              <w:t>1</w:t>
-            </w:r>
-            <w:r>
-              <w:rPr>
-                <w:rFonts w:ascii="Consolas" w:hAnsi="Consolas"/>
-                <w:color w:val="000000"/>
-                <w:sz w:val="23"/>
-                <w:szCs w:val="23"/>
-                <w:shd w:val="clear" w:color="auto" w:fill="FFFFFF"/>
-                <w:lang w:val="en-US"/>
-              </w:rPr>
-              <w:t>);</w:t>
-            </w:r>
-          </w:p>
-        </w:tc>
-        <w:tc>
-          <w:tcPr>
-            <w:tcW w:w="2214" w:type="dxa"/>
-            <w:vAlign w:val="center"/>
-          </w:tcPr>
-          <w:p>
-            <w:pPr>
-              <w:jc w:val="center"/>
-              <w:rPr>
-                <w:rFonts w:ascii="Consolas" w:hAnsi="Consolas"/>
-                <w:color w:val="000000"/>
-                <w:sz w:val="23"/>
-                <w:szCs w:val="23"/>
-                <w:shd w:val="clear" w:color="auto" w:fill="FFFFFF"/>
-                <w:lang w:val="en-US"/>
-              </w:rPr>
-            </w:pPr>
-            <w:r>
-              <w:rPr>
-                <w:noProof/>
-              </w:rPr>
-              <w:drawing>
-                <wp:inline distT="0" distB="0" distL="0" distR="0" wp14:anchorId="146AFBBC" wp14:editId="67480661">
-                  <wp:extent cx="1485900" cy="190500"/>
-                  <wp:effectExtent l="0" t="0" r="0" b="0"/>
-                  <wp:docPr id="2" name="Picture 2"/>
-                  <wp:cNvGraphicFramePr>
-                    <a:graphicFrameLocks xmlns:a="http://schemas.openxmlformats.org/drawingml/2006/main" noChangeAspect="1"/>
-                  </wp:cNvGraphicFramePr>
-                  <a:graphic xmlns:a="http://schemas.openxmlformats.org/drawingml/2006/main">
-                    <a:graphicData uri="http://schemas.openxmlformats.org/drawingml/2006/picture">
-                      <pic:pic xmlns:pic="http://schemas.openxmlformats.org/drawingml/2006/picture">
-                        <pic:nvPicPr>
-                          <pic:cNvPr id="1" name=""/>
-                          <pic:cNvPicPr/>
-                        </pic:nvPicPr>
-                        <pic:blipFill>
-                          <a:blip r:embed="rId6"/>
-                          <a:stretch>
-                            <a:fillRect/>
-                          </a:stretch>
-                        </pic:blipFill>
-                        <pic:spPr>
-                          <a:xfrm>
-                            <a:off x="0" y="0"/>
-                            <a:ext cx="1485900" cy="190500"/>
-                          </a:xfrm>
-                          <a:prstGeom prst="rect">
-                            <a:avLst/>
-                          </a:prstGeom>
-                        </pic:spPr>
-                      </pic:pic>
-                    </a:graphicData>
-                  </a:graphic>
-                </wp:inline>
-              </w:drawing>
-            </w:r>
-          </w:p>
-        </w:tc>
-      </w:tr>
-    </w:tbl>
-    <w:p>
-      <w:pPr>
         <w:rPr>
           <w:sz w:val="24"/>
           <w:szCs w:val="24"/>
@@ -4122,7 +3207,7 @@
 </file>
 
 <file path=word/numbering.xml><?xml version="1.0" encoding="utf-8"?>
-<w:numbering xmlns:wpc="http://schemas.microsoft.com/office/word/2010/wordprocessingCanvas" xmlns:cx="http://schemas.microsoft.com/office/drawing/2014/chartex" xmlns:cx1="http://schemas.microsoft.com/office/drawing/2015/9/8/chartex" xmlns:cx2="http://schemas.microsoft.com/office/drawing/2015/10/21/chartex" xmlns:cx3="http://schemas.microsoft.com/office/drawing/2016/5/9/chartex" xmlns:cx4="http://schemas.microsoft.com/office/drawing/2016/5/10/chartex" xmlns:cx5="http://schemas.microsoft.com/office/drawing/2016/5/11/chartex" xmlns:cx6="http://schemas.microsoft.com/office/drawing/2016/5/12/chartex" xmlns:cx7="http://schemas.microsoft.com/office/drawing/2016/5/13/chartex" xmlns:cx8="http://schemas.microsoft.com/office/drawing/2016/5/14/chartex" xmlns:mc="http://schemas.openxmlformats.org/markup-compatibility/2006" xmlns:aink="http://schemas.microsoft.com/office/drawing/2016/ink" xmlns:am3d="http://schemas.microsoft.com/office/drawing/2017/model3d" xmlns:o="urn:schemas-microsoft-com:office:office" xmlns:r="http://schemas.openxmlformats.org/officeDocument/2006/relationships" xmlns:m="http://schemas.openxmlformats.org/officeDocument/2006/math" xmlns:v="urn:schemas-microsoft-com:vml" xmlns:wp14="http://schemas.microsoft.com/office/word/2010/wordprocessingDrawing" xmlns:wp="http://schemas.openxmlformats.org/drawingml/2006/wordprocessingDrawing" xmlns:w10="urn:schemas-microsoft-com:office:word" xmlns:w="http://schemas.openxmlformats.org/wordprocessingml/2006/main" xmlns:w14="http://schemas.microsoft.com/office/word/2010/wordml" xmlns:w15="http://schemas.microsoft.com/office/word/2012/wordml" xmlns:w16cex="http://schemas.microsoft.com/office/word/2018/wordml/cex" xmlns:w16cid="http://schemas.microsoft.com/office/word/2016/wordml/cid" xmlns:w16="http://schemas.microsoft.com/office/word/2018/wordml" xmlns:w16sdtdh="http://schemas.microsoft.com/office/word/2020/wordml/sdtdatahash" xmlns:w16se="http://schemas.microsoft.com/office/word/2015/wordml/symex" xmlns:wpg="http://schemas.microsoft.com/office/word/2010/wordprocessingGroup" xmlns:wpi="http://schemas.microsoft.com/office/word/2010/wordprocessingInk" xmlns:wne="http://schemas.microsoft.com/office/word/2006/wordml" xmlns:wps="http://schemas.microsoft.com/office/word/2010/wordprocessingShape" mc:Ignorable="w14 w15 w16se w16cid w16 w16cex w16sdtdh wp14">
+<w:numbering xmlns:wpc="http://schemas.microsoft.com/office/word/2010/wordprocessingCanvas" xmlns:cx="http://schemas.microsoft.com/office/drawing/2014/chartex" xmlns:cx1="http://schemas.microsoft.com/office/drawing/2015/9/8/chartex" xmlns:cx2="http://schemas.microsoft.com/office/drawing/2015/10/21/chartex" xmlns:cx3="http://schemas.microsoft.com/office/drawing/2016/5/9/chartex" xmlns:cx4="http://schemas.microsoft.com/office/drawing/2016/5/10/chartex" xmlns:cx5="http://schemas.microsoft.com/office/drawing/2016/5/11/chartex" xmlns:cx6="http://schemas.microsoft.com/office/drawing/2016/5/12/chartex" xmlns:cx7="http://schemas.microsoft.com/office/drawing/2016/5/13/chartex" xmlns:cx8="http://schemas.microsoft.com/office/drawing/2016/5/14/chartex" xmlns:mc="http://schemas.openxmlformats.org/markup-compatibility/2006" xmlns:aink="http://schemas.microsoft.com/office/drawing/2016/ink" xmlns:am3d="http://schemas.microsoft.com/office/drawing/2017/model3d" xmlns:o="urn:schemas-microsoft-com:office:office" xmlns:oel="http://schemas.microsoft.com/office/2019/extlst" xmlns:r="http://schemas.openxmlformats.org/officeDocument/2006/relationships" xmlns:m="http://schemas.openxmlformats.org/officeDocument/2006/math" xmlns:v="urn:schemas-microsoft-com:vml" xmlns:wp14="http://schemas.microsoft.com/office/word/2010/wordprocessingDrawing" xmlns:wp="http://schemas.openxmlformats.org/drawingml/2006/wordprocessingDrawing" xmlns:w10="urn:schemas-microsoft-com:office:word" xmlns:w="http://schemas.openxmlformats.org/wordprocessingml/2006/main" xmlns:w14="http://schemas.microsoft.com/office/word/2010/wordml" xmlns:w15="http://schemas.microsoft.com/office/word/2012/wordml" xmlns:w16cex="http://schemas.microsoft.com/office/word/2018/wordml/cex" xmlns:w16cid="http://schemas.microsoft.com/office/word/2016/wordml/cid" xmlns:w16="http://schemas.microsoft.com/office/word/2018/wordml" xmlns:w16sdtdh="http://schemas.microsoft.com/office/word/2020/wordml/sdtdatahash" xmlns:w16se="http://schemas.microsoft.com/office/word/2015/wordml/symex" xmlns:wpg="http://schemas.microsoft.com/office/word/2010/wordprocessingGroup" xmlns:wpi="http://schemas.microsoft.com/office/word/2010/wordprocessingInk" xmlns:wne="http://schemas.microsoft.com/office/word/2006/wordml" xmlns:wps="http://schemas.microsoft.com/office/word/2010/wordprocessingShape" mc:Ignorable="w14 w15 w16se w16cid w16 w16cex w16sdtdh wp14">
   <w:abstractNum w:abstractNumId="0" w15:restartNumberingAfterBreak="0">
     <w:nsid w:val="04182B80"/>
     <w:multiLevelType w:val="hybridMultilevel"/>
@@ -9694,151 +8779,151 @@
       </w:rPr>
     </w:lvl>
   </w:abstractNum>
-  <w:num w:numId="1">
+  <w:num w:numId="1" w16cid:durableId="821241252">
     <w:abstractNumId w:val="21"/>
   </w:num>
-  <w:num w:numId="2">
+  <w:num w:numId="2" w16cid:durableId="1396123730">
     <w:abstractNumId w:val="8"/>
   </w:num>
-  <w:num w:numId="3">
+  <w:num w:numId="3" w16cid:durableId="2048407931">
     <w:abstractNumId w:val="5"/>
   </w:num>
-  <w:num w:numId="4">
+  <w:num w:numId="4" w16cid:durableId="410395533">
     <w:abstractNumId w:val="40"/>
   </w:num>
-  <w:num w:numId="5">
+  <w:num w:numId="5" w16cid:durableId="1906140984">
     <w:abstractNumId w:val="13"/>
   </w:num>
-  <w:num w:numId="6">
+  <w:num w:numId="6" w16cid:durableId="1618563596">
     <w:abstractNumId w:val="6"/>
   </w:num>
-  <w:num w:numId="7">
+  <w:num w:numId="7" w16cid:durableId="1836606391">
     <w:abstractNumId w:val="35"/>
   </w:num>
-  <w:num w:numId="8">
+  <w:num w:numId="8" w16cid:durableId="253518952">
     <w:abstractNumId w:val="12"/>
   </w:num>
-  <w:num w:numId="9">
+  <w:num w:numId="9" w16cid:durableId="724841473">
     <w:abstractNumId w:val="44"/>
   </w:num>
-  <w:num w:numId="10">
+  <w:num w:numId="10" w16cid:durableId="1847547766">
     <w:abstractNumId w:val="41"/>
   </w:num>
-  <w:num w:numId="11">
+  <w:num w:numId="11" w16cid:durableId="1422603005">
     <w:abstractNumId w:val="31"/>
   </w:num>
-  <w:num w:numId="12">
+  <w:num w:numId="12" w16cid:durableId="1334724502">
     <w:abstractNumId w:val="11"/>
   </w:num>
-  <w:num w:numId="13">
+  <w:num w:numId="13" w16cid:durableId="603652812">
     <w:abstractNumId w:val="4"/>
   </w:num>
-  <w:num w:numId="14">
+  <w:num w:numId="14" w16cid:durableId="453985076">
     <w:abstractNumId w:val="20"/>
   </w:num>
-  <w:num w:numId="15">
+  <w:num w:numId="15" w16cid:durableId="1654990342">
     <w:abstractNumId w:val="24"/>
   </w:num>
-  <w:num w:numId="16">
+  <w:num w:numId="16" w16cid:durableId="1102454399">
     <w:abstractNumId w:val="3"/>
   </w:num>
-  <w:num w:numId="17">
+  <w:num w:numId="17" w16cid:durableId="248856251">
     <w:abstractNumId w:val="38"/>
   </w:num>
-  <w:num w:numId="18">
+  <w:num w:numId="18" w16cid:durableId="648902923">
     <w:abstractNumId w:val="1"/>
   </w:num>
-  <w:num w:numId="19">
+  <w:num w:numId="19" w16cid:durableId="423262059">
     <w:abstractNumId w:val="15"/>
   </w:num>
-  <w:num w:numId="20">
+  <w:num w:numId="20" w16cid:durableId="761490550">
     <w:abstractNumId w:val="39"/>
   </w:num>
-  <w:num w:numId="21">
+  <w:num w:numId="21" w16cid:durableId="1663194733">
     <w:abstractNumId w:val="25"/>
   </w:num>
-  <w:num w:numId="22">
+  <w:num w:numId="22" w16cid:durableId="384642899">
     <w:abstractNumId w:val="33"/>
   </w:num>
-  <w:num w:numId="23">
+  <w:num w:numId="23" w16cid:durableId="1073283782">
     <w:abstractNumId w:val="32"/>
   </w:num>
-  <w:num w:numId="24">
+  <w:num w:numId="24" w16cid:durableId="28071979">
     <w:abstractNumId w:val="28"/>
   </w:num>
-  <w:num w:numId="25">
+  <w:num w:numId="25" w16cid:durableId="269092390">
     <w:abstractNumId w:val="43"/>
   </w:num>
-  <w:num w:numId="26">
+  <w:num w:numId="26" w16cid:durableId="538251272">
     <w:abstractNumId w:val="14"/>
   </w:num>
-  <w:num w:numId="27">
+  <w:num w:numId="27" w16cid:durableId="391930364">
     <w:abstractNumId w:val="18"/>
   </w:num>
-  <w:num w:numId="28">
+  <w:num w:numId="28" w16cid:durableId="1168059199">
     <w:abstractNumId w:val="34"/>
   </w:num>
-  <w:num w:numId="29">
+  <w:num w:numId="29" w16cid:durableId="471290868">
     <w:abstractNumId w:val="37"/>
   </w:num>
-  <w:num w:numId="30">
+  <w:num w:numId="30" w16cid:durableId="1992319986">
     <w:abstractNumId w:val="16"/>
   </w:num>
-  <w:num w:numId="31">
+  <w:num w:numId="31" w16cid:durableId="1416241550">
     <w:abstractNumId w:val="7"/>
   </w:num>
-  <w:num w:numId="32">
+  <w:num w:numId="32" w16cid:durableId="955333843">
     <w:abstractNumId w:val="30"/>
   </w:num>
-  <w:num w:numId="33">
+  <w:num w:numId="33" w16cid:durableId="1854150012">
     <w:abstractNumId w:val="26"/>
   </w:num>
-  <w:num w:numId="34">
+  <w:num w:numId="34" w16cid:durableId="1399933786">
     <w:abstractNumId w:val="48"/>
   </w:num>
-  <w:num w:numId="35">
+  <w:num w:numId="35" w16cid:durableId="1978753127">
     <w:abstractNumId w:val="46"/>
   </w:num>
-  <w:num w:numId="36">
+  <w:num w:numId="36" w16cid:durableId="1962882734">
     <w:abstractNumId w:val="47"/>
   </w:num>
-  <w:num w:numId="37">
+  <w:num w:numId="37" w16cid:durableId="137768890">
     <w:abstractNumId w:val="0"/>
   </w:num>
-  <w:num w:numId="38">
+  <w:num w:numId="38" w16cid:durableId="480275709">
     <w:abstractNumId w:val="17"/>
   </w:num>
-  <w:num w:numId="39">
+  <w:num w:numId="39" w16cid:durableId="421487370">
     <w:abstractNumId w:val="36"/>
   </w:num>
-  <w:num w:numId="40">
+  <w:num w:numId="40" w16cid:durableId="2038383281">
     <w:abstractNumId w:val="9"/>
   </w:num>
-  <w:num w:numId="41">
+  <w:num w:numId="41" w16cid:durableId="1811896615">
     <w:abstractNumId w:val="27"/>
   </w:num>
-  <w:num w:numId="42">
+  <w:num w:numId="42" w16cid:durableId="609244413">
     <w:abstractNumId w:val="2"/>
   </w:num>
-  <w:num w:numId="43">
+  <w:num w:numId="43" w16cid:durableId="994455150">
     <w:abstractNumId w:val="42"/>
   </w:num>
-  <w:num w:numId="44">
+  <w:num w:numId="44" w16cid:durableId="2107771218">
     <w:abstractNumId w:val="45"/>
   </w:num>
-  <w:num w:numId="45">
+  <w:num w:numId="45" w16cid:durableId="1221941945">
     <w:abstractNumId w:val="29"/>
   </w:num>
-  <w:num w:numId="46">
+  <w:num w:numId="46" w16cid:durableId="1773939568">
     <w:abstractNumId w:val="22"/>
   </w:num>
-  <w:num w:numId="47">
+  <w:num w:numId="47" w16cid:durableId="287323036">
     <w:abstractNumId w:val="23"/>
   </w:num>
-  <w:num w:numId="48">
+  <w:num w:numId="48" w16cid:durableId="1769085534">
     <w:abstractNumId w:val="10"/>
   </w:num>
-  <w:num w:numId="49">
+  <w:num w:numId="49" w16cid:durableId="450706202">
     <w:abstractNumId w:val="19"/>
   </w:num>
 </w:numbering>

</xml_diff>